<commit_message>
change the struts of this folder
</commit_message>
<xml_diff>
--- a/文档规范/启明星辰人力资源管理系统详细设计文档.docx
+++ b/文档规范/启明星辰人力资源管理系统详细设计文档.docx
@@ -11,6 +11,8 @@
           <w:szCs w:val="72"/>
         </w:rPr>
       </w:pPr>
+      <w:bookmarkStart w:id="0" w:name="_GoBack"/>
+      <w:bookmarkEnd w:id="0"/>
       <w:r>
         <w:rPr>
           <w:rFonts w:hint="eastAsia"/>
@@ -2623,7 +2625,23 @@
                 <w:rFonts w:hint="eastAsia"/>
                 <w:noProof/>
               </w:rPr>
-              <w:t>、开发模块</w:t>
+              <w:t>、开</w:t>
+            </w:r>
+            <w:r>
+              <w:rPr>
+                <w:rStyle w:val="a9"/>
+                <w:rFonts w:hint="eastAsia"/>
+                <w:noProof/>
+              </w:rPr>
+              <w:t>发</w:t>
+            </w:r>
+            <w:r>
+              <w:rPr>
+                <w:rStyle w:val="a9"/>
+                <w:rFonts w:hint="eastAsia"/>
+                <w:noProof/>
+              </w:rPr>
+              <w:t>模块</w:t>
             </w:r>
             <w:r>
               <w:rPr>
@@ -2690,9 +2708,9 @@
         </w:p>
       </w:sdtContent>
     </w:sdt>
-    <w:bookmarkStart w:id="0" w:name="_Toc461703666" w:displacedByCustomXml="prev"/>
-    <w:bookmarkStart w:id="1" w:name="_Toc461703497" w:displacedByCustomXml="prev"/>
-    <w:bookmarkStart w:id="2" w:name="_Toc461703263" w:displacedByCustomXml="prev"/>
+    <w:bookmarkStart w:id="1" w:name="_Toc461703263" w:displacedByCustomXml="prev"/>
+    <w:bookmarkStart w:id="2" w:name="_Toc461703497" w:displacedByCustomXml="prev"/>
+    <w:bookmarkStart w:id="3" w:name="_Toc461703666" w:displacedByCustomXml="prev"/>
     <w:p>
       <w:pPr>
         <w:pStyle w:val="1"/>
@@ -2711,9 +2729,9 @@
         </w:rPr>
         <w:t>简介</w:t>
       </w:r>
+      <w:bookmarkEnd w:id="3"/>
       <w:bookmarkEnd w:id="2"/>
       <w:bookmarkEnd w:id="1"/>
-      <w:bookmarkEnd w:id="0"/>
     </w:p>
     <w:p>
       <w:pPr>
@@ -2748,7 +2766,7 @@
         <w:pStyle w:val="2"/>
         <w:ind w:firstLine="643"/>
       </w:pPr>
-      <w:bookmarkStart w:id="3" w:name="_Toc461703667"/>
+      <w:bookmarkStart w:id="4" w:name="_Toc461703667"/>
       <w:r>
         <w:rPr>
           <w:rFonts w:hint="eastAsia"/>
@@ -2767,7 +2785,7 @@
         </w:rPr>
         <w:t>、目的</w:t>
       </w:r>
-      <w:bookmarkEnd w:id="3"/>
+      <w:bookmarkEnd w:id="4"/>
     </w:p>
     <w:p>
       <w:pPr>
@@ -2813,7 +2831,7 @@
         <w:pStyle w:val="2"/>
         <w:ind w:firstLine="643"/>
       </w:pPr>
-      <w:bookmarkStart w:id="4" w:name="_Toc461703668"/>
+      <w:bookmarkStart w:id="5" w:name="_Toc461703668"/>
       <w:r>
         <w:rPr>
           <w:rFonts w:hint="eastAsia"/>
@@ -2826,7 +2844,7 @@
         </w:rPr>
         <w:t>、范围</w:t>
       </w:r>
-      <w:bookmarkEnd w:id="4"/>
+      <w:bookmarkEnd w:id="5"/>
     </w:p>
     <w:p>
       <w:pPr>
@@ -2855,7 +2873,7 @@
         <w:pStyle w:val="2"/>
         <w:ind w:firstLine="643"/>
       </w:pPr>
-      <w:bookmarkStart w:id="5" w:name="_Toc461703669"/>
+      <w:bookmarkStart w:id="6" w:name="_Toc461703669"/>
       <w:r>
         <w:rPr>
           <w:rFonts w:hint="eastAsia"/>
@@ -2868,7 +2886,7 @@
         </w:rPr>
         <w:t>、参考资料</w:t>
       </w:r>
-      <w:bookmarkEnd w:id="5"/>
+      <w:bookmarkEnd w:id="6"/>
     </w:p>
     <w:p>
       <w:pPr>
@@ -2983,9 +3001,9 @@
         <w:pStyle w:val="1"/>
         <w:ind w:firstLine="883"/>
       </w:pPr>
-      <w:bookmarkStart w:id="6" w:name="_Toc461703264"/>
-      <w:bookmarkStart w:id="7" w:name="_Toc461703498"/>
-      <w:bookmarkStart w:id="8" w:name="_Toc461703670"/>
+      <w:bookmarkStart w:id="7" w:name="_Toc461703264"/>
+      <w:bookmarkStart w:id="8" w:name="_Toc461703498"/>
+      <w:bookmarkStart w:id="9" w:name="_Toc461703670"/>
       <w:r>
         <w:rPr>
           <w:rFonts w:hint="eastAsia"/>
@@ -2998,9 +3016,9 @@
         </w:rPr>
         <w:t>概述</w:t>
       </w:r>
-      <w:bookmarkEnd w:id="6"/>
       <w:bookmarkEnd w:id="7"/>
       <w:bookmarkEnd w:id="8"/>
+      <w:bookmarkEnd w:id="9"/>
     </w:p>
     <w:p>
       <w:pPr>
@@ -3023,7 +3041,7 @@
         <w:pStyle w:val="2"/>
         <w:ind w:firstLine="643"/>
       </w:pPr>
-      <w:bookmarkStart w:id="9" w:name="_Toc461703671"/>
+      <w:bookmarkStart w:id="10" w:name="_Toc461703671"/>
       <w:r>
         <w:rPr>
           <w:rFonts w:hint="eastAsia"/>
@@ -3043,14 +3061,14 @@
         </w:rPr>
         <w:t>范围概述</w:t>
       </w:r>
-      <w:bookmarkEnd w:id="9"/>
+      <w:bookmarkEnd w:id="10"/>
     </w:p>
     <w:p>
       <w:pPr>
         <w:pStyle w:val="3"/>
         <w:ind w:firstLine="643"/>
       </w:pPr>
-      <w:bookmarkStart w:id="10" w:name="_Toc461703672"/>
+      <w:bookmarkStart w:id="11" w:name="_Toc461703672"/>
       <w:r>
         <w:rPr>
           <w:rFonts w:hint="eastAsia"/>
@@ -3069,7 +3087,7 @@
         </w:rPr>
         <w:t>本系统需求说明书的预期读者</w:t>
       </w:r>
-      <w:bookmarkEnd w:id="10"/>
+      <w:bookmarkEnd w:id="11"/>
     </w:p>
     <w:p>
       <w:pPr>
@@ -3215,7 +3233,7 @@
         <w:pStyle w:val="3"/>
         <w:ind w:firstLine="643"/>
       </w:pPr>
-      <w:bookmarkStart w:id="11" w:name="_Toc461703673"/>
+      <w:bookmarkStart w:id="12" w:name="_Toc461703673"/>
       <w:r>
         <w:rPr>
           <w:rFonts w:hint="eastAsia"/>
@@ -3240,7 +3258,7 @@
         </w:rPr>
         <w:t>术语定义</w:t>
       </w:r>
-      <w:bookmarkEnd w:id="11"/>
+      <w:bookmarkEnd w:id="12"/>
     </w:p>
     <w:p>
       <w:pPr>
@@ -3288,7 +3306,7 @@
         <w:pStyle w:val="2"/>
         <w:ind w:firstLine="643"/>
       </w:pPr>
-      <w:bookmarkStart w:id="12" w:name="_Toc461703674"/>
+      <w:bookmarkStart w:id="13" w:name="_Toc461703674"/>
       <w:r>
         <w:rPr>
           <w:rFonts w:hint="eastAsia"/>
@@ -3319,14 +3337,14 @@
         </w:rPr>
         <w:t>系统说明</w:t>
       </w:r>
-      <w:bookmarkEnd w:id="12"/>
+      <w:bookmarkEnd w:id="13"/>
     </w:p>
     <w:p>
       <w:pPr>
         <w:pStyle w:val="3"/>
         <w:ind w:firstLine="643"/>
       </w:pPr>
-      <w:bookmarkStart w:id="13" w:name="_Toc461703675"/>
+      <w:bookmarkStart w:id="14" w:name="_Toc461703675"/>
       <w:r>
         <w:rPr>
           <w:rFonts w:hint="eastAsia"/>
@@ -3363,7 +3381,7 @@
         </w:rPr>
         <w:t>目的</w:t>
       </w:r>
-      <w:bookmarkEnd w:id="13"/>
+      <w:bookmarkEnd w:id="14"/>
     </w:p>
     <w:p>
       <w:pPr>
@@ -3403,7 +3421,7 @@
         <w:pStyle w:val="3"/>
         <w:ind w:firstLine="643"/>
       </w:pPr>
-      <w:bookmarkStart w:id="14" w:name="_Toc461703676"/>
+      <w:bookmarkStart w:id="15" w:name="_Toc461703676"/>
       <w:r>
         <w:rPr>
           <w:rFonts w:asciiTheme="minorEastAsia" w:eastAsiaTheme="minorEastAsia" w:hAnsiTheme="minorEastAsia" w:hint="eastAsia"/>
@@ -3438,7 +3456,7 @@
         </w:rPr>
         <w:t>系统功能总体说明</w:t>
       </w:r>
-      <w:bookmarkEnd w:id="14"/>
+      <w:bookmarkEnd w:id="15"/>
     </w:p>
     <w:p>
       <w:pPr>
@@ -3476,7 +3494,7 @@
         <w:pStyle w:val="3"/>
         <w:ind w:firstLine="643"/>
       </w:pPr>
-      <w:bookmarkStart w:id="15" w:name="_Toc461703677"/>
+      <w:bookmarkStart w:id="16" w:name="_Toc461703677"/>
       <w:r>
         <w:rPr>
           <w:rFonts w:asciiTheme="minorEastAsia" w:eastAsiaTheme="minorEastAsia" w:hAnsiTheme="minorEastAsia" w:hint="eastAsia"/>
@@ -3512,7 +3530,7 @@
         </w:rPr>
         <w:t>系统中的用户角色</w:t>
       </w:r>
-      <w:bookmarkEnd w:id="15"/>
+      <w:bookmarkEnd w:id="16"/>
     </w:p>
     <w:p>
       <w:pPr>
@@ -3655,9 +3673,9 @@
         <w:pStyle w:val="1"/>
         <w:ind w:firstLine="883"/>
       </w:pPr>
-      <w:bookmarkStart w:id="16" w:name="_Toc461703265"/>
-      <w:bookmarkStart w:id="17" w:name="_Toc461703499"/>
-      <w:bookmarkStart w:id="18" w:name="_Toc461703678"/>
+      <w:bookmarkStart w:id="17" w:name="_Toc461703265"/>
+      <w:bookmarkStart w:id="18" w:name="_Toc461703499"/>
+      <w:bookmarkStart w:id="19" w:name="_Toc461703678"/>
       <w:r>
         <w:rPr>
           <w:rFonts w:hint="eastAsia"/>
@@ -3670,19 +3688,16 @@
         </w:rPr>
         <w:t>环境搭建</w:t>
       </w:r>
-      <w:bookmarkEnd w:id="16"/>
       <w:bookmarkEnd w:id="17"/>
       <w:bookmarkEnd w:id="18"/>
+      <w:bookmarkEnd w:id="19"/>
     </w:p>
     <w:p>
       <w:pPr>
         <w:pStyle w:val="2"/>
         <w:ind w:firstLine="643"/>
-        <w:rPr>
-          <w:rFonts w:hint="eastAsia"/>
-        </w:rPr>
-      </w:pPr>
-      <w:bookmarkStart w:id="19" w:name="_Toc461703679"/>
+      </w:pPr>
+      <w:bookmarkStart w:id="20" w:name="_Toc461703679"/>
       <w:r>
         <w:rPr>
           <w:rFonts w:hint="eastAsia"/>
@@ -3707,7 +3722,7 @@
         </w:rPr>
         <w:t>开发环境</w:t>
       </w:r>
-      <w:bookmarkEnd w:id="19"/>
+      <w:bookmarkEnd w:id="20"/>
     </w:p>
     <w:p>
       <w:pPr>
@@ -3737,7 +3752,7 @@
         <w:pStyle w:val="3"/>
         <w:ind w:firstLine="643"/>
       </w:pPr>
-      <w:bookmarkStart w:id="20" w:name="_Toc461703680"/>
+      <w:bookmarkStart w:id="21" w:name="_Toc461703680"/>
       <w:r>
         <w:rPr>
           <w:rFonts w:hint="eastAsia"/>
@@ -3762,7 +3777,7 @@
         </w:rPr>
         <w:t>开发工具</w:t>
       </w:r>
-      <w:bookmarkEnd w:id="20"/>
+      <w:bookmarkEnd w:id="21"/>
     </w:p>
     <w:p>
       <w:pPr>
@@ -3879,15 +3894,7 @@
         <w:rPr>
           <w:rFonts w:hint="eastAsia"/>
         </w:rPr>
-        <w:t>（注意数据库的编码格式</w:t>
-      </w:r>
-      <w:bookmarkStart w:id="21" w:name="_GoBack"/>
-      <w:bookmarkEnd w:id="21"/>
-      <w:r>
-        <w:rPr>
-          <w:rFonts w:hint="eastAsia"/>
-        </w:rPr>
-        <w:t>）</w:t>
+        <w:t>（注意数据库的编码格式）</w:t>
       </w:r>
     </w:p>
     <w:p>
@@ -10771,7 +10778,21 @@
             <w:rStyle w:val="a9"/>
             <w:rFonts w:hint="eastAsia"/>
           </w:rPr>
-          <w:t>）、登录、个人信息</w:t>
+          <w:t>）、登录</w:t>
+        </w:r>
+        <w:r>
+          <w:rPr>
+            <w:rStyle w:val="a9"/>
+            <w:rFonts w:hint="eastAsia"/>
+          </w:rPr>
+          <w:t>、</w:t>
+        </w:r>
+        <w:r>
+          <w:rPr>
+            <w:rStyle w:val="a9"/>
+            <w:rFonts w:hint="eastAsia"/>
+          </w:rPr>
+          <w:t>个人信息</w:t>
         </w:r>
       </w:hyperlink>
     </w:p>
@@ -10811,7 +10832,21 @@
             <w:rStyle w:val="a9"/>
             <w:rFonts w:hint="eastAsia"/>
           </w:rPr>
-          <w:t>薪酬管理</w:t>
+          <w:t>薪</w:t>
+        </w:r>
+        <w:r>
+          <w:rPr>
+            <w:rStyle w:val="a9"/>
+            <w:rFonts w:hint="eastAsia"/>
+          </w:rPr>
+          <w:t>酬</w:t>
+        </w:r>
+        <w:r>
+          <w:rPr>
+            <w:rStyle w:val="a9"/>
+            <w:rFonts w:hint="eastAsia"/>
+          </w:rPr>
+          <w:t>管理</w:t>
         </w:r>
       </w:hyperlink>
     </w:p>
@@ -10830,20 +10865,30 @@
           <w:rFonts w:hint="eastAsia"/>
         </w:rPr>
         <w:tab/>
-        <w:t>3</w:t>
-      </w:r>
-      <w:r>
-        <w:rPr>
-          <w:rFonts w:hint="eastAsia"/>
-        </w:rPr>
-        <w:t>）、</w:t>
-      </w:r>
-      <w:r>
-        <w:rPr>
-          <w:rFonts w:hint="eastAsia"/>
-        </w:rPr>
-        <w:t>人事管理</w:t>
-      </w:r>
+      </w:r>
+      <w:hyperlink r:id="rId22" w:history="1">
+        <w:r>
+          <w:rPr>
+            <w:rStyle w:val="a9"/>
+            <w:rFonts w:hint="eastAsia"/>
+          </w:rPr>
+          <w:t>3</w:t>
+        </w:r>
+        <w:r>
+          <w:rPr>
+            <w:rStyle w:val="a9"/>
+            <w:rFonts w:hint="eastAsia"/>
+          </w:rPr>
+          <w:t>）、</w:t>
+        </w:r>
+        <w:r>
+          <w:rPr>
+            <w:rStyle w:val="a9"/>
+            <w:rFonts w:hint="eastAsia"/>
+          </w:rPr>
+          <w:t>人事管理</w:t>
+        </w:r>
+      </w:hyperlink>
     </w:p>
     <w:p>
       <w:pPr>
@@ -10860,14 +10905,23 @@
           <w:rFonts w:hint="eastAsia"/>
         </w:rPr>
         <w:tab/>
-        <w:t>4</w:t>
-      </w:r>
-      <w:r>
-        <w:rPr>
-          <w:rFonts w:hint="eastAsia"/>
-        </w:rPr>
-        <w:t>）、招聘管理</w:t>
-      </w:r>
+      </w:r>
+      <w:hyperlink r:id="rId23" w:history="1">
+        <w:r>
+          <w:rPr>
+            <w:rStyle w:val="a9"/>
+            <w:rFonts w:hint="eastAsia"/>
+          </w:rPr>
+          <w:t>4</w:t>
+        </w:r>
+        <w:r>
+          <w:rPr>
+            <w:rStyle w:val="a9"/>
+            <w:rFonts w:hint="eastAsia"/>
+          </w:rPr>
+          <w:t>）、招聘管理</w:t>
+        </w:r>
+      </w:hyperlink>
     </w:p>
     <w:p>
       <w:pPr>
@@ -10884,14 +10938,23 @@
           <w:rFonts w:hint="eastAsia"/>
         </w:rPr>
         <w:tab/>
-        <w:t>5</w:t>
-      </w:r>
-      <w:r>
-        <w:rPr>
-          <w:rFonts w:hint="eastAsia"/>
-        </w:rPr>
-        <w:t>）、培训管理</w:t>
-      </w:r>
+      </w:r>
+      <w:hyperlink r:id="rId24" w:history="1">
+        <w:r>
+          <w:rPr>
+            <w:rStyle w:val="a9"/>
+            <w:rFonts w:hint="eastAsia"/>
+          </w:rPr>
+          <w:t>5</w:t>
+        </w:r>
+        <w:r>
+          <w:rPr>
+            <w:rStyle w:val="a9"/>
+            <w:rFonts w:hint="eastAsia"/>
+          </w:rPr>
+          <w:t>）、培训管理</w:t>
+        </w:r>
+      </w:hyperlink>
     </w:p>
     <w:p>
       <w:pPr>
@@ -10908,14 +10971,23 @@
           <w:rFonts w:hint="eastAsia"/>
         </w:rPr>
         <w:tab/>
-        <w:t>6</w:t>
-      </w:r>
-      <w:r>
-        <w:rPr>
-          <w:rFonts w:hint="eastAsia"/>
-        </w:rPr>
-        <w:t>）、系统管理</w:t>
-      </w:r>
+      </w:r>
+      <w:hyperlink r:id="rId25" w:history="1">
+        <w:r>
+          <w:rPr>
+            <w:rStyle w:val="a9"/>
+            <w:rFonts w:hint="eastAsia"/>
+          </w:rPr>
+          <w:t>6</w:t>
+        </w:r>
+        <w:r>
+          <w:rPr>
+            <w:rStyle w:val="a9"/>
+            <w:rFonts w:hint="eastAsia"/>
+          </w:rPr>
+          <w:t>）、系统管理</w:t>
+        </w:r>
+      </w:hyperlink>
     </w:p>
     <w:p>
       <w:pPr>
@@ -10928,6 +11000,12 @@
       </w:pPr>
     </w:p>
     <w:sectPr>
+      <w:headerReference w:type="even" r:id="rId26"/>
+      <w:headerReference w:type="default" r:id="rId27"/>
+      <w:footerReference w:type="even" r:id="rId28"/>
+      <w:footerReference w:type="default" r:id="rId29"/>
+      <w:headerReference w:type="first" r:id="rId30"/>
+      <w:footerReference w:type="first" r:id="rId31"/>
       <w:pgSz w:w="11906" w:h="16838"/>
       <w:pgMar w:top="1440" w:right="1800" w:bottom="1440" w:left="1800" w:header="851" w:footer="992" w:gutter="0"/>
       <w:cols w:space="425"/>
@@ -10964,6 +11042,36 @@
 </w:endnotes>
 </file>
 
+<file path=word/footer1.xml><?xml version="1.0" encoding="utf-8"?>
+<w:ftr xmlns:wpc="http://schemas.microsoft.com/office/word/2010/wordprocessingCanvas" xmlns:mc="http://schemas.openxmlformats.org/markup-compatibility/2006" xmlns:o="urn:schemas-microsoft-com:office:office" xmlns:r="http://schemas.openxmlformats.org/officeDocument/2006/relationships" xmlns:m="http://schemas.openxmlformats.org/officeDocument/2006/math" xmlns:v="urn:schemas-microsoft-com:vml" xmlns:wp14="http://schemas.microsoft.com/office/word/2010/wordprocessingDrawing" xmlns:wp="http://schemas.openxmlformats.org/drawingml/2006/wordprocessingDrawing" xmlns:w10="urn:schemas-microsoft-com:office:word" xmlns:w="http://schemas.openxmlformats.org/wordprocessingml/2006/main" xmlns:w14="http://schemas.microsoft.com/office/word/2010/wordml" xmlns:wpg="http://schemas.microsoft.com/office/word/2010/wordprocessingGroup" xmlns:wpi="http://schemas.microsoft.com/office/word/2010/wordprocessingInk" xmlns:wne="http://schemas.microsoft.com/office/word/2006/wordml" xmlns:wps="http://schemas.microsoft.com/office/word/2010/wordprocessingShape" mc:Ignorable="w14 wp14">
+  <w:p>
+    <w:pPr>
+      <w:pStyle w:val="a4"/>
+    </w:pPr>
+  </w:p>
+</w:ftr>
+</file>
+
+<file path=word/footer2.xml><?xml version="1.0" encoding="utf-8"?>
+<w:ftr xmlns:wpc="http://schemas.microsoft.com/office/word/2010/wordprocessingCanvas" xmlns:mc="http://schemas.openxmlformats.org/markup-compatibility/2006" xmlns:o="urn:schemas-microsoft-com:office:office" xmlns:r="http://schemas.openxmlformats.org/officeDocument/2006/relationships" xmlns:m="http://schemas.openxmlformats.org/officeDocument/2006/math" xmlns:v="urn:schemas-microsoft-com:vml" xmlns:wp14="http://schemas.microsoft.com/office/word/2010/wordprocessingDrawing" xmlns:wp="http://schemas.openxmlformats.org/drawingml/2006/wordprocessingDrawing" xmlns:w10="urn:schemas-microsoft-com:office:word" xmlns:w="http://schemas.openxmlformats.org/wordprocessingml/2006/main" xmlns:w14="http://schemas.microsoft.com/office/word/2010/wordml" xmlns:wpg="http://schemas.microsoft.com/office/word/2010/wordprocessingGroup" xmlns:wpi="http://schemas.microsoft.com/office/word/2010/wordprocessingInk" xmlns:wne="http://schemas.microsoft.com/office/word/2006/wordml" xmlns:wps="http://schemas.microsoft.com/office/word/2010/wordprocessingShape" mc:Ignorable="w14 wp14">
+  <w:p>
+    <w:pPr>
+      <w:pStyle w:val="a4"/>
+    </w:pPr>
+  </w:p>
+</w:ftr>
+</file>
+
+<file path=word/footer3.xml><?xml version="1.0" encoding="utf-8"?>
+<w:ftr xmlns:wpc="http://schemas.microsoft.com/office/word/2010/wordprocessingCanvas" xmlns:mc="http://schemas.openxmlformats.org/markup-compatibility/2006" xmlns:o="urn:schemas-microsoft-com:office:office" xmlns:r="http://schemas.openxmlformats.org/officeDocument/2006/relationships" xmlns:m="http://schemas.openxmlformats.org/officeDocument/2006/math" xmlns:v="urn:schemas-microsoft-com:vml" xmlns:wp14="http://schemas.microsoft.com/office/word/2010/wordprocessingDrawing" xmlns:wp="http://schemas.openxmlformats.org/drawingml/2006/wordprocessingDrawing" xmlns:w10="urn:schemas-microsoft-com:office:word" xmlns:w="http://schemas.openxmlformats.org/wordprocessingml/2006/main" xmlns:w14="http://schemas.microsoft.com/office/word/2010/wordml" xmlns:wpg="http://schemas.microsoft.com/office/word/2010/wordprocessingGroup" xmlns:wpi="http://schemas.microsoft.com/office/word/2010/wordprocessingInk" xmlns:wne="http://schemas.microsoft.com/office/word/2006/wordml" xmlns:wps="http://schemas.microsoft.com/office/word/2010/wordprocessingShape" mc:Ignorable="w14 wp14">
+  <w:p>
+    <w:pPr>
+      <w:pStyle w:val="a4"/>
+    </w:pPr>
+  </w:p>
+</w:ftr>
+</file>
+
 <file path=word/footnotes.xml><?xml version="1.0" encoding="utf-8"?>
 <w:footnotes xmlns:wpc="http://schemas.microsoft.com/office/word/2010/wordprocessingCanvas" xmlns:mc="http://schemas.openxmlformats.org/markup-compatibility/2006" xmlns:o="urn:schemas-microsoft-com:office:office" xmlns:r="http://schemas.openxmlformats.org/officeDocument/2006/relationships" xmlns:m="http://schemas.openxmlformats.org/officeDocument/2006/math" xmlns:v="urn:schemas-microsoft-com:vml" xmlns:wp14="http://schemas.microsoft.com/office/word/2010/wordprocessingDrawing" xmlns:wp="http://schemas.openxmlformats.org/drawingml/2006/wordprocessingDrawing" xmlns:w10="urn:schemas-microsoft-com:office:word" xmlns:w="http://schemas.openxmlformats.org/wordprocessingml/2006/main" xmlns:w14="http://schemas.microsoft.com/office/word/2010/wordml" xmlns:wpg="http://schemas.microsoft.com/office/word/2010/wordprocessingGroup" xmlns:wpi="http://schemas.microsoft.com/office/word/2010/wordprocessingInk" xmlns:wne="http://schemas.microsoft.com/office/word/2006/wordml" xmlns:wps="http://schemas.microsoft.com/office/word/2010/wordprocessingShape" mc:Ignorable="w14 wp14">
   <w:footnote w:type="separator" w:id="-1">
@@ -10989,6 +11097,36 @@
     </w:p>
   </w:footnote>
 </w:footnotes>
+</file>
+
+<file path=word/header1.xml><?xml version="1.0" encoding="utf-8"?>
+<w:hdr xmlns:wpc="http://schemas.microsoft.com/office/word/2010/wordprocessingCanvas" xmlns:mc="http://schemas.openxmlformats.org/markup-compatibility/2006" xmlns:o="urn:schemas-microsoft-com:office:office" xmlns:r="http://schemas.openxmlformats.org/officeDocument/2006/relationships" xmlns:m="http://schemas.openxmlformats.org/officeDocument/2006/math" xmlns:v="urn:schemas-microsoft-com:vml" xmlns:wp14="http://schemas.microsoft.com/office/word/2010/wordprocessingDrawing" xmlns:wp="http://schemas.openxmlformats.org/drawingml/2006/wordprocessingDrawing" xmlns:w10="urn:schemas-microsoft-com:office:word" xmlns:w="http://schemas.openxmlformats.org/wordprocessingml/2006/main" xmlns:w14="http://schemas.microsoft.com/office/word/2010/wordml" xmlns:wpg="http://schemas.microsoft.com/office/word/2010/wordprocessingGroup" xmlns:wpi="http://schemas.microsoft.com/office/word/2010/wordprocessingInk" xmlns:wne="http://schemas.microsoft.com/office/word/2006/wordml" xmlns:wps="http://schemas.microsoft.com/office/word/2010/wordprocessingShape" mc:Ignorable="w14 wp14">
+  <w:p>
+    <w:pPr>
+      <w:pStyle w:val="a3"/>
+    </w:pPr>
+  </w:p>
+</w:hdr>
+</file>
+
+<file path=word/header2.xml><?xml version="1.0" encoding="utf-8"?>
+<w:hdr xmlns:wpc="http://schemas.microsoft.com/office/word/2010/wordprocessingCanvas" xmlns:mc="http://schemas.openxmlformats.org/markup-compatibility/2006" xmlns:o="urn:schemas-microsoft-com:office:office" xmlns:r="http://schemas.openxmlformats.org/officeDocument/2006/relationships" xmlns:m="http://schemas.openxmlformats.org/officeDocument/2006/math" xmlns:v="urn:schemas-microsoft-com:vml" xmlns:wp14="http://schemas.microsoft.com/office/word/2010/wordprocessingDrawing" xmlns:wp="http://schemas.openxmlformats.org/drawingml/2006/wordprocessingDrawing" xmlns:w10="urn:schemas-microsoft-com:office:word" xmlns:w="http://schemas.openxmlformats.org/wordprocessingml/2006/main" xmlns:w14="http://schemas.microsoft.com/office/word/2010/wordml" xmlns:wpg="http://schemas.microsoft.com/office/word/2010/wordprocessingGroup" xmlns:wpi="http://schemas.microsoft.com/office/word/2010/wordprocessingInk" xmlns:wne="http://schemas.microsoft.com/office/word/2006/wordml" xmlns:wps="http://schemas.microsoft.com/office/word/2010/wordprocessingShape" mc:Ignorable="w14 wp14">
+  <w:p>
+    <w:pPr>
+      <w:pStyle w:val="a3"/>
+    </w:pPr>
+  </w:p>
+</w:hdr>
+</file>
+
+<file path=word/header3.xml><?xml version="1.0" encoding="utf-8"?>
+<w:hdr xmlns:wpc="http://schemas.microsoft.com/office/word/2010/wordprocessingCanvas" xmlns:mc="http://schemas.openxmlformats.org/markup-compatibility/2006" xmlns:o="urn:schemas-microsoft-com:office:office" xmlns:r="http://schemas.openxmlformats.org/officeDocument/2006/relationships" xmlns:m="http://schemas.openxmlformats.org/officeDocument/2006/math" xmlns:v="urn:schemas-microsoft-com:vml" xmlns:wp14="http://schemas.microsoft.com/office/word/2010/wordprocessingDrawing" xmlns:wp="http://schemas.openxmlformats.org/drawingml/2006/wordprocessingDrawing" xmlns:w10="urn:schemas-microsoft-com:office:word" xmlns:w="http://schemas.openxmlformats.org/wordprocessingml/2006/main" xmlns:w14="http://schemas.microsoft.com/office/word/2010/wordml" xmlns:wpg="http://schemas.microsoft.com/office/word/2010/wordprocessingGroup" xmlns:wpi="http://schemas.microsoft.com/office/word/2010/wordprocessingInk" xmlns:wne="http://schemas.microsoft.com/office/word/2006/wordml" xmlns:wps="http://schemas.microsoft.com/office/word/2010/wordprocessingShape" mc:Ignorable="w14 wp14">
+  <w:p>
+    <w:pPr>
+      <w:pStyle w:val="a3"/>
+    </w:pPr>
+  </w:p>
+</w:hdr>
 </file>
 
 <file path=word/styles.xml><?xml version="1.0" encoding="utf-8"?>
@@ -12665,7 +12803,7 @@
 </file>
 
 <file path=customXml/itemProps1.xml><?xml version="1.0" encoding="utf-8"?>
-<ds:datastoreItem xmlns:ds="http://schemas.openxmlformats.org/officeDocument/2006/customXml" ds:itemID="{C58003B0-F207-43DF-B8CD-8E10B9C42A05}">
+<ds:datastoreItem xmlns:ds="http://schemas.openxmlformats.org/officeDocument/2006/customXml" ds:itemID="{1D4EF513-D564-44C4-AA77-715167C056F9}">
   <ds:schemaRefs>
     <ds:schemaRef ds:uri="http://schemas.openxmlformats.org/officeDocument/2006/bibliography"/>
   </ds:schemaRefs>

</xml_diff>